<commit_message>
Fixed first line indent
</commit_message>
<xml_diff>
--- a/style/reference.docx
+++ b/style/reference.docx
@@ -35,14 +35,108 @@
     </w:p>
     <w:p>
       <w:pPr>
+        <w:pStyle w:val="FirstParagraph"/>
+        <w:rPr/>
+      </w:pPr>
+      <w:r>
+        <w:rPr/>
+        <w:t>Första paragrafen. Texten flyter på med korrekt radavstånd inom paragrafen, även i förhållande till andra paragrafer.</w:t>
+      </w:r>
+    </w:p>
+    <w:p>
+      <w:pPr>
+        <w:pStyle w:val="TextBody"/>
+        <w:rPr/>
+      </w:pPr>
+      <w:r>
+        <w:rPr/>
+        <w:t>Andra paragrafen.</w:t>
+      </w:r>
+    </w:p>
+    <w:p>
+      <w:pPr>
+        <w:pStyle w:val="TextBody"/>
+        <w:rPr/>
+      </w:pPr>
+      <w:r>
+        <w:rPr/>
+        <w:t>Tredje paragrafen.</w:t>
+      </w:r>
+    </w:p>
+    <w:p>
+      <w:pPr>
+        <w:pStyle w:val="Heading4"/>
+        <w:rPr/>
+      </w:pPr>
+      <w:bookmarkStart w:id="0" w:name="ny-scen"/>
+      <w:bookmarkEnd w:id="0"/>
+      <w:r>
+        <w:rPr/>
+        <w:t>Ny scen</w:t>
+      </w:r>
+    </w:p>
+    <w:p>
+      <w:pPr>
+        <w:pStyle w:val="FirstParagraph"/>
+        <w:rPr/>
+      </w:pPr>
+      <w:r>
+        <w:rPr/>
+        <w:t>Första paragraf. I ny scen.</w:t>
+      </w:r>
+    </w:p>
+    <w:p>
+      <w:pPr>
+        <w:pStyle w:val="TextBody"/>
+        <w:rPr/>
+      </w:pPr>
+      <w:r>
+        <w:rPr/>
+        <w:t>Andra paragrafen.</w:t>
+      </w:r>
+    </w:p>
+    <w:p>
+      <w:pPr>
+        <w:pStyle w:val="Heading3"/>
+        <w:rPr/>
+      </w:pPr>
+      <w:bookmarkStart w:id="1" w:name="nytt-kapitel"/>
+      <w:bookmarkEnd w:id="1"/>
+      <w:r>
+        <w:rPr/>
+        <w:t>Nytt kapitel</w:t>
+      </w:r>
+    </w:p>
+    <w:p>
+      <w:pPr>
+        <w:pStyle w:val="FirstParagraph"/>
+        <w:rPr/>
+      </w:pPr>
+      <w:r>
+        <w:rPr/>
+        <w:t>Ny paragraf.</w:t>
+      </w:r>
+    </w:p>
+    <w:p>
+      <w:pPr>
+        <w:pStyle w:val="TextBody"/>
+        <w:rPr/>
+      </w:pPr>
+      <w:r>
+        <w:rPr/>
+        <w:t>Andra paragraf.</w:t>
+      </w:r>
+    </w:p>
+    <w:p>
+      <w:pPr>
         <w:pStyle w:val="Heading1"/>
         <w:rPr/>
       </w:pPr>
-      <w:bookmarkStart w:id="0" w:name="annan-modell-för-titel"/>
-      <w:bookmarkEnd w:id="0"/>
-      <w:r>
-        <w:rPr/>
-        <w:t>Annan modell för titel</w:t>
+      <w:bookmarkStart w:id="2" w:name="alternativt-sätt-att-ange-titel"/>
+      <w:bookmarkEnd w:id="2"/>
+      <w:r>
+        <w:rPr/>
+        <w:t>Alternativt sätt att ange titel</w:t>
       </w:r>
     </w:p>
     <w:p>
@@ -50,11 +144,11 @@
         <w:pStyle w:val="Heading2"/>
         <w:rPr/>
       </w:pPr>
-      <w:bookmarkStart w:id="1" w:name="annan-modell-för-författare"/>
-      <w:bookmarkEnd w:id="1"/>
-      <w:r>
-        <w:rPr/>
-        <w:t>Annan modell för författare</w:t>
+      <w:bookmarkStart w:id="3" w:name="alternativt-sätt-att-ange-författare"/>
+      <w:bookmarkEnd w:id="3"/>
+      <w:r>
+        <w:rPr/>
+        <w:t>Alternativt sätt att ange författare</w:t>
       </w:r>
     </w:p>
     <w:p>
@@ -92,8 +186,8 @@
         <w:pStyle w:val="Heading4"/>
         <w:rPr/>
       </w:pPr>
-      <w:bookmarkStart w:id="2" w:name="ny-scen"/>
-      <w:bookmarkEnd w:id="2"/>
+      <w:bookmarkStart w:id="4" w:name="ny-scen-1"/>
+      <w:bookmarkEnd w:id="4"/>
       <w:r>
         <w:rPr/>
         <w:t>Ny scen</w:t>
@@ -124,8 +218,8 @@
         <w:pStyle w:val="Heading3"/>
         <w:rPr/>
       </w:pPr>
-      <w:bookmarkStart w:id="3" w:name="nytt-kapitel"/>
-      <w:bookmarkEnd w:id="3"/>
+      <w:bookmarkStart w:id="5" w:name="nytt-kapitel-1"/>
+      <w:bookmarkEnd w:id="5"/>
       <w:r>
         <w:rPr/>
         <w:t>Nytt kapitel</w:t>
@@ -214,9 +308,8 @@
       <w:b/>
       <w:bCs/>
       <w:color w:val="000000" w:themeShade="b5"/>
-      <w:sz w:val="30"/>
+      <w:sz w:val="32"/>
       <w:szCs w:val="32"/>
-      <w:lang w:val="sv-SE"/>
     </w:rPr>
   </w:style>
   <w:style w:type="paragraph" w:styleId="Heading2">
@@ -228,7 +321,7 @@
     <w:pPr>
       <w:keepNext/>
       <w:keepLines/>
-      <w:spacing w:before="202" w:after="461"/>
+      <w:spacing w:before="202" w:after="317"/>
       <w:jc w:val="center"/>
       <w:outlineLvl w:val="1"/>
     </w:pPr>
@@ -237,9 +330,8 @@
       <w:b w:val="false"/>
       <w:bCs/>
       <w:color w:val="000000"/>
-      <w:sz w:val="28"/>
+      <w:sz w:val="32"/>
       <w:szCs w:val="32"/>
-      <w:lang w:val="sv-SE"/>
     </w:rPr>
   </w:style>
   <w:style w:type="paragraph" w:styleId="Heading3">
@@ -688,7 +780,7 @@
       <w:b/>
       <w:bCs/>
       <w:color w:val="000000" w:themeShade="b5"/>
-      <w:sz w:val="32"/>
+      <w:sz w:val="36"/>
       <w:szCs w:val="36"/>
       <w:lang w:val="sv-SE"/>
     </w:rPr>
@@ -710,26 +802,6 @@
   </w:style>
   <w:style w:type="paragraph" w:styleId="Author" w:customStyle="1">
     <w:name w:val="Author"/>
-    <w:qFormat/>
-    <w:pPr>
-      <w:keepNext/>
-      <w:keepLines/>
-      <w:widowControl/>
-      <w:suppressAutoHyphens w:val="true"/>
-      <w:bidi w:val="0"/>
-      <w:spacing w:before="0" w:after="200"/>
-      <w:jc w:val="center"/>
-    </w:pPr>
-    <w:rPr>
-      <w:rFonts w:ascii="Times New Roman" w:hAnsi="Times New Roman" w:eastAsia="Cambria" w:cs="" w:cstheme="minorBidi" w:eastAsiaTheme="minorHAnsi"/>
-      <w:color w:val="00000A"/>
-      <w:sz w:val="24"/>
-      <w:szCs w:val="24"/>
-      <w:lang w:val="sv-SE" w:eastAsia="en-US" w:bidi="ar-SA"/>
-    </w:rPr>
-  </w:style>
-  <w:style w:type="paragraph" w:styleId="Date">
-    <w:name w:val="Date"/>
     <w:qFormat/>
     <w:pPr>
       <w:keepNext/>
@@ -741,7 +813,27 @@
       <w:jc w:val="center"/>
     </w:pPr>
     <w:rPr>
-      <w:rFonts w:ascii="Cambria" w:hAnsi="Cambria" w:eastAsia="Cambria" w:cs="" w:asciiTheme="minorHAnsi" w:cstheme="minorBidi" w:eastAsiaTheme="minorHAnsi" w:hAnsiTheme="minorHAnsi"/>
+      <w:rFonts w:ascii="Times New Roman" w:hAnsi="Times New Roman" w:eastAsia="Cambria" w:cs="" w:cstheme="minorBidi" w:eastAsiaTheme="minorHAnsi"/>
+      <w:color w:val="00000A"/>
+      <w:sz w:val="26"/>
+      <w:szCs w:val="24"/>
+      <w:lang w:val="sv-SE" w:eastAsia="en-US" w:bidi="ar-SA"/>
+    </w:rPr>
+  </w:style>
+  <w:style w:type="paragraph" w:styleId="Date">
+    <w:name w:val="Date"/>
+    <w:qFormat/>
+    <w:pPr>
+      <w:keepNext/>
+      <w:keepLines/>
+      <w:widowControl/>
+      <w:suppressAutoHyphens w:val="true"/>
+      <w:bidi w:val="0"/>
+      <w:spacing w:before="0" w:after="461"/>
+      <w:jc w:val="center"/>
+    </w:pPr>
+    <w:rPr>
+      <w:rFonts w:ascii="Times New Roman" w:hAnsi="Times New Roman" w:eastAsia="Cambria" w:cs="" w:cstheme="minorBidi" w:eastAsiaTheme="minorHAnsi"/>
       <w:color w:val="00000A"/>
       <w:sz w:val="16"/>
       <w:szCs w:val="24"/>

</xml_diff>

<commit_message>
no indrag on title
</commit_message>
<xml_diff>
--- a/style/reference.docx
+++ b/style/reference.docx
@@ -7,58 +7,61 @@
         <w:pStyle w:val="Rubrik"/>
       </w:pPr>
       <w:r>
-        <w:t>Referensdokument</w:t>
-      </w:r>
-    </w:p>
-    <w:p>
-      <w:pPr>
-        <w:pStyle w:val="Author"/>
-      </w:pPr>
-      <w:r>
-        <w:t>Markus Sköld</w:t>
-      </w:r>
-    </w:p>
-    <w:p>
-      <w:pPr>
-        <w:pStyle w:val="Datum"/>
-      </w:pPr>
-      <w:r>
-        <w:t>2015-07-23</w:t>
-      </w:r>
-    </w:p>
-    <w:p>
-      <w:pPr>
-        <w:pStyle w:val="FirstParagraph"/>
-      </w:pPr>
-      <w:r>
-        <w:t>Första paragrafen. Texten flyter på med korrekt radavstånd inom paragrafen, även i förhållande till andra paragrafer.</w:t>
-      </w:r>
-    </w:p>
-    <w:p>
-      <w:pPr>
-        <w:pStyle w:val="TextBody"/>
-      </w:pPr>
-      <w:r>
-        <w:t>Andra paragrafen.</w:t>
-      </w:r>
-    </w:p>
-    <w:p>
-      <w:pPr>
-        <w:pStyle w:val="TextBody"/>
-      </w:pPr>
-      <w:r>
-        <w:t>Tredje paragrafen.</w:t>
-      </w:r>
-    </w:p>
-    <w:p>
-      <w:r>
-        <w:t>Fjärde paragrafen, bara för att få in en klausul om ”normal text”.</w:t>
-      </w:r>
-      <w:r>
-        <w:t xml:space="preserve"> </w:t>
+        <w:t>Referensd</w:t>
       </w:r>
       <w:bookmarkStart w:id="0" w:name="_GoBack"/>
       <w:bookmarkEnd w:id="0"/>
+      <w:r>
+        <w:t>okument</w:t>
+      </w:r>
+    </w:p>
+    <w:p>
+      <w:pPr>
+        <w:pStyle w:val="Author"/>
+      </w:pPr>
+      <w:r>
+        <w:t>Markus Sköld</w:t>
+      </w:r>
+    </w:p>
+    <w:p>
+      <w:pPr>
+        <w:pStyle w:val="Datum"/>
+      </w:pPr>
+      <w:r>
+        <w:t>2015-07-23</w:t>
+      </w:r>
+    </w:p>
+    <w:p>
+      <w:pPr>
+        <w:pStyle w:val="FirstParagraph"/>
+      </w:pPr>
+      <w:r>
+        <w:t>Första paragrafen. Texten flyter på med korrekt radavstånd inom paragrafen, även i förhållande till andra paragrafer.</w:t>
+      </w:r>
+    </w:p>
+    <w:p>
+      <w:pPr>
+        <w:pStyle w:val="TextBody"/>
+      </w:pPr>
+      <w:r>
+        <w:t>Andra paragrafen.</w:t>
+      </w:r>
+    </w:p>
+    <w:p>
+      <w:pPr>
+        <w:pStyle w:val="TextBody"/>
+      </w:pPr>
+      <w:r>
+        <w:t>Tredje paragrafen.</w:t>
+      </w:r>
+    </w:p>
+    <w:p>
+      <w:r>
+        <w:t>Fjärde paragrafen, bara för att få in en klausul om ”normal text”.</w:t>
+      </w:r>
+      <w:r>
+        <w:t xml:space="preserve"> </w:t>
+      </w:r>
     </w:p>
     <w:p>
       <w:pPr>
@@ -456,6 +459,11 @@
     <w:lsdException w:name="Note Level 7" w:semiHidden="1" w:unhideWhenUsed="1"/>
     <w:lsdException w:name="Note Level 8" w:semiHidden="1" w:unhideWhenUsed="1"/>
     <w:lsdException w:name="Note Level 9" w:semiHidden="1" w:unhideWhenUsed="1"/>
+    <w:lsdException w:name="Light Shading"/>
+    <w:lsdException w:name="Light List"/>
+    <w:lsdException w:name="Light Grid"/>
+    <w:lsdException w:name="Medium Shading 1"/>
+    <w:lsdException w:name="Medium Shading 2"/>
     <w:lsdException w:name="Medium List 1"/>
     <w:lsdException w:name="Medium List 2"/>
     <w:lsdException w:name="Medium Grid 1"/>
@@ -1220,10 +1228,12 @@
     <w:name w:val="Title"/>
     <w:basedOn w:val="Normal"/>
     <w:qFormat/>
+    <w:rsid w:val="00F82A22"/>
     <w:pPr>
       <w:keepNext/>
       <w:keepLines/>
       <w:spacing w:before="480" w:after="240"/>
+      <w:ind w:firstLine="0"/>
       <w:jc w:val="center"/>
     </w:pPr>
     <w:rPr>

</xml_diff>